<commit_message>
fix Logo decentering on report
</commit_message>
<xml_diff>
--- a/Report.docx
+++ b/Report.docx
@@ -19,19 +19,8 @@
         <w:t>ITCS210 - Web Programming</w:t>
       </w:r>
       <w:r>
-        <w:t xml:space="preserve"> - </w:t>
-      </w:r>
-      <w:r>
-        <w:t>2016 Section.1</w:t>
-      </w:r>
-    </w:p>
-    <w:p>
-      <w:pPr>
-        <w:rPr>
-          <w:sz w:val="28"/>
-          <w:szCs w:val="36"/>
-        </w:rPr>
-      </w:pPr>
+        <w:t xml:space="preserve"> - 2016 Section.1</w:t>
+      </w:r>
       <w:r>
         <w:rPr>
           <w:noProof/>
@@ -139,10 +128,7 @@
         <w:br/>
       </w:r>
       <w:r>
-        <w:t>Chatchawan Kotarasu</w:t>
-      </w:r>
-      <w:r>
-        <w:t xml:space="preserve"> </w:t>
+        <w:t xml:space="preserve">Chatchawan Kotarasu </w:t>
       </w:r>
       <w:r>
         <w:tab/>
@@ -151,10 +137,7 @@
         <w:tab/>
       </w:r>
       <w:r>
-        <w:t>5888</w:t>
-      </w:r>
-      <w:r>
-        <w:t>084</w:t>
+        <w:t>5888084</w:t>
       </w:r>
       <w:r>
         <w:br/>
@@ -171,6 +154,8 @@
       <w:r>
         <w:t>5888162</w:t>
       </w:r>
+      <w:bookmarkStart w:id="0" w:name="_GoBack"/>
+      <w:bookmarkEnd w:id="0"/>
     </w:p>
     <w:p/>
     <w:p/>
@@ -443,8 +428,6 @@
       <w:r>
         <w:t>For ER Diagram, please check ERDiagram.pdf.</w:t>
       </w:r>
-      <w:bookmarkStart w:id="0" w:name="_GoBack"/>
-      <w:bookmarkEnd w:id="0"/>
     </w:p>
     <w:p>
       <w:r>

</xml_diff>

<commit_message>
Report ER Description name change
</commit_message>
<xml_diff>
--- a/Report.docx
+++ b/Report.docx
@@ -742,15 +742,7 @@
         <w:rPr>
           <w:rFonts w:asciiTheme="minorHAnsi" w:hAnsiTheme="minorHAnsi" w:cstheme="minorHAnsi"/>
         </w:rPr>
-        <w:t xml:space="preserve"> to maximize the experience the us</w:t>
-      </w:r>
-      <w:bookmarkStart w:id="0" w:name="_GoBack"/>
-      <w:bookmarkEnd w:id="0"/>
-      <w:r>
-        <w:rPr>
-          <w:rFonts w:asciiTheme="minorHAnsi" w:hAnsiTheme="minorHAnsi" w:cstheme="minorHAnsi"/>
-        </w:rPr>
-        <w:t>er will get on depending on screen sizes.</w:t>
+        <w:t xml:space="preserve"> to maximize the experience the user will get on depending on screen sizes.</w:t>
       </w:r>
     </w:p>
     <w:p>
@@ -958,7 +950,15 @@
         <w:rPr>
           <w:rFonts w:asciiTheme="minorHAnsi" w:hAnsiTheme="minorHAnsi" w:cstheme="minorHAnsi"/>
         </w:rPr>
-        <w:t xml:space="preserve">Database is used to store many kind of information in our webpage including Cards, Decks, Scores, Rating, Users, </w:t>
+        <w:t xml:space="preserve">Database is used to store many kind of information in our webpage including Cards, </w:t>
+      </w:r>
+      <w:bookmarkStart w:id="0" w:name="_GoBack"/>
+      <w:bookmarkEnd w:id="0"/>
+      <w:r>
+        <w:rPr>
+          <w:rFonts w:asciiTheme="minorHAnsi" w:hAnsiTheme="minorHAnsi" w:cstheme="minorHAnsi"/>
+        </w:rPr>
+        <w:t xml:space="preserve">Decks, Scores, Rating, Users, </w:t>
       </w:r>
       <w:r>
         <w:rPr>
@@ -976,7 +976,19 @@
         <w:rPr>
           <w:rFonts w:asciiTheme="minorHAnsi" w:hAnsiTheme="minorHAnsi" w:cstheme="minorHAnsi"/>
         </w:rPr>
-        <w:t>For ER Diagram, please check ERDiagram.pdf.</w:t>
+        <w:t xml:space="preserve">For ER Diagram, please check </w:t>
+      </w:r>
+      <w:r>
+        <w:rPr>
+          <w:rFonts w:asciiTheme="minorHAnsi" w:hAnsiTheme="minorHAnsi" w:cstheme="minorHAnsi"/>
+        </w:rPr>
+        <w:t>Picaword-</w:t>
+      </w:r>
+      <w:r>
+        <w:rPr>
+          <w:rFonts w:asciiTheme="minorHAnsi" w:hAnsiTheme="minorHAnsi" w:cstheme="minorHAnsi"/>
+        </w:rPr>
+        <w:t>ER.pdf.</w:t>
       </w:r>
     </w:p>
     <w:p>

</xml_diff>

<commit_message>
Added ER to Report + PNG File
</commit_message>
<xml_diff>
--- a/Report.docx
+++ b/Report.docx
@@ -2,6 +2,17 @@
 <file path=word/document.xml><?xml version="1.0" encoding="utf-8"?>
 <w:document xmlns:wpc="http://schemas.microsoft.com/office/word/2010/wordprocessingCanvas" xmlns:cx="http://schemas.microsoft.com/office/drawing/2014/chartex" xmlns:cx1="http://schemas.microsoft.com/office/drawing/2015/9/8/chartex" xmlns:cx2="http://schemas.microsoft.com/office/drawing/2015/10/21/chartex" xmlns:cx3="http://schemas.microsoft.com/office/drawing/2016/5/9/chartex" xmlns:cx4="http://schemas.microsoft.com/office/drawing/2016/5/10/chartex" xmlns:cx5="http://schemas.microsoft.com/office/drawing/2016/5/11/chartex" xmlns:mc="http://schemas.openxmlformats.org/markup-compatibility/2006" xmlns:o="urn:schemas-microsoft-com:office:office" xmlns:r="http://schemas.openxmlformats.org/officeDocument/2006/relationships" xmlns:m="http://schemas.openxmlformats.org/officeDocument/2006/math" xmlns:v="urn:schemas-microsoft-com:vml" xmlns:wp14="http://schemas.microsoft.com/office/word/2010/wordprocessingDrawing" xmlns:wp="http://schemas.openxmlformats.org/drawingml/2006/wordprocessingDrawing" xmlns:w10="urn:schemas-microsoft-com:office:word" xmlns:w="http://schemas.openxmlformats.org/wordprocessingml/2006/main" xmlns:w14="http://schemas.microsoft.com/office/word/2010/wordml" xmlns:w15="http://schemas.microsoft.com/office/word/2012/wordml" xmlns:w16se="http://schemas.microsoft.com/office/word/2015/wordml/symex" xmlns:wpg="http://schemas.microsoft.com/office/word/2010/wordprocessingGroup" xmlns:wpi="http://schemas.microsoft.com/office/word/2010/wordprocessingInk" xmlns:wne="http://schemas.microsoft.com/office/word/2006/wordml" xmlns:wps="http://schemas.microsoft.com/office/word/2010/wordprocessingShape" mc:Ignorable="w14 w15 w16se wp14">
   <w:body>
+    <w:p>
+      <w:pPr>
+        <w:pStyle w:val="Title"/>
+        <w:ind w:firstLine="0"/>
+        <w:rPr>
+          <w:rFonts w:asciiTheme="minorHAnsi" w:hAnsiTheme="minorHAnsi" w:cstheme="minorHAnsi"/>
+          <w:sz w:val="48"/>
+          <w:szCs w:val="56"/>
+        </w:rPr>
+      </w:pPr>
+    </w:p>
     <w:p>
       <w:pPr>
         <w:pStyle w:val="Title"/>
@@ -458,31 +469,25 @@
     </w:p>
     <w:p>
       <w:pPr>
-        <w:rPr>
-          <w:rFonts w:asciiTheme="minorHAnsi" w:hAnsiTheme="minorHAnsi" w:cstheme="minorHAnsi"/>
-        </w:rPr>
-      </w:pPr>
-    </w:p>
-    <w:p>
-      <w:pPr>
-        <w:rPr>
-          <w:rFonts w:asciiTheme="minorHAnsi" w:hAnsiTheme="minorHAnsi" w:cstheme="minorHAnsi"/>
-        </w:rPr>
-      </w:pPr>
-    </w:p>
-    <w:p>
-      <w:pPr>
         <w:pStyle w:val="Heading1"/>
         <w:ind w:firstLine="0"/>
         <w:rPr>
           <w:rFonts w:asciiTheme="minorHAnsi" w:hAnsiTheme="minorHAnsi" w:cstheme="minorHAnsi"/>
         </w:rPr>
       </w:pPr>
-      <w:r>
-        <w:rPr>
-          <w:rFonts w:asciiTheme="minorHAnsi" w:hAnsiTheme="minorHAnsi" w:cstheme="minorHAnsi"/>
-        </w:rPr>
-        <w:lastRenderedPageBreak/>
+    </w:p>
+    <w:p>
+      <w:pPr>
+        <w:pStyle w:val="Heading1"/>
+        <w:ind w:firstLine="0"/>
+        <w:rPr>
+          <w:rFonts w:asciiTheme="minorHAnsi" w:hAnsiTheme="minorHAnsi" w:cstheme="minorHAnsi"/>
+        </w:rPr>
+      </w:pPr>
+      <w:r>
+        <w:rPr>
+          <w:rFonts w:asciiTheme="minorHAnsi" w:hAnsiTheme="minorHAnsi" w:cstheme="minorHAnsi"/>
+        </w:rPr>
         <w:t>Web Accessibility Concerns</w:t>
       </w:r>
     </w:p>
@@ -870,7 +875,6 @@
         <w:rPr>
           <w:rFonts w:asciiTheme="minorHAnsi" w:hAnsiTheme="minorHAnsi" w:cstheme="minorHAnsi"/>
         </w:rPr>
-        <w:lastRenderedPageBreak/>
         <w:t>Server-Side - PHP</w:t>
       </w:r>
     </w:p>
@@ -950,243 +954,344 @@
         <w:rPr>
           <w:rFonts w:asciiTheme="minorHAnsi" w:hAnsiTheme="minorHAnsi" w:cstheme="minorHAnsi"/>
         </w:rPr>
-        <w:t xml:space="preserve">Database is used to store many kind of information in our webpage including Cards, </w:t>
+        <w:t xml:space="preserve">Database is used to store many kind of information in our webpage including Cards, Decks, Scores, Rating, Users, </w:t>
+      </w:r>
+      <w:r>
+        <w:rPr>
+          <w:rFonts w:asciiTheme="minorHAnsi" w:hAnsiTheme="minorHAnsi" w:cstheme="minorHAnsi"/>
+        </w:rPr>
+        <w:t>and image paths.</w:t>
+      </w:r>
+      <w:r>
+        <w:rPr>
+          <w:rFonts w:asciiTheme="minorHAnsi" w:hAnsiTheme="minorHAnsi" w:cstheme="minorHAnsi"/>
+        </w:rPr>
+        <w:t xml:space="preserve"> </w:t>
+      </w:r>
+      <w:r>
+        <w:rPr>
+          <w:rFonts w:asciiTheme="minorHAnsi" w:hAnsiTheme="minorHAnsi" w:cstheme="minorHAnsi"/>
+        </w:rPr>
+        <w:t xml:space="preserve">For ER Diagram, please </w:t>
+      </w:r>
+      <w:r>
+        <w:rPr>
+          <w:rFonts w:asciiTheme="minorHAnsi" w:hAnsiTheme="minorHAnsi" w:cstheme="minorHAnsi"/>
+        </w:rPr>
+        <w:t>check the last page</w:t>
+      </w:r>
+      <w:r>
+        <w:rPr>
+          <w:rFonts w:asciiTheme="minorHAnsi" w:hAnsiTheme="minorHAnsi" w:cstheme="minorHAnsi"/>
+        </w:rPr>
+        <w:t>.</w:t>
+      </w:r>
+    </w:p>
+    <w:p>
+      <w:pPr>
+        <w:rPr>
+          <w:rFonts w:asciiTheme="minorHAnsi" w:hAnsiTheme="minorHAnsi" w:cstheme="minorHAnsi"/>
+        </w:rPr>
+      </w:pPr>
+      <w:r>
+        <w:rPr>
+          <w:rFonts w:asciiTheme="minorHAnsi" w:hAnsiTheme="minorHAnsi" w:cstheme="minorHAnsi"/>
+        </w:rPr>
+        <w:t xml:space="preserve">Each user will have exactly one row in the </w:t>
+      </w:r>
+      <w:r>
+        <w:rPr>
+          <w:rFonts w:asciiTheme="minorHAnsi" w:hAnsiTheme="minorHAnsi" w:cstheme="minorHAnsi"/>
+        </w:rPr>
+        <w:t>“</w:t>
+      </w:r>
+      <w:r>
+        <w:rPr>
+          <w:rFonts w:asciiTheme="minorHAnsi" w:hAnsiTheme="minorHAnsi" w:cstheme="minorHAnsi"/>
+          <w:b/>
+          <w:bCs/>
+        </w:rPr>
+        <w:t>users</w:t>
+      </w:r>
+      <w:r>
+        <w:rPr>
+          <w:rFonts w:asciiTheme="minorHAnsi" w:hAnsiTheme="minorHAnsi" w:cstheme="minorHAnsi"/>
+        </w:rPr>
+        <w:t>”</w:t>
+      </w:r>
+      <w:r>
+        <w:rPr>
+          <w:rFonts w:asciiTheme="minorHAnsi" w:hAnsiTheme="minorHAnsi" w:cstheme="minorHAnsi"/>
+        </w:rPr>
+        <w:t xml:space="preserve"> table.</w:t>
+      </w:r>
+      <w:r>
+        <w:rPr>
+          <w:rFonts w:asciiTheme="minorHAnsi" w:hAnsiTheme="minorHAnsi" w:cstheme="minorHAnsi"/>
+        </w:rPr>
+        <w:t xml:space="preserve"> The table will store the user’s name, password, and email.</w:t>
+      </w:r>
+      <w:r>
+        <w:rPr>
+          <w:rFonts w:asciiTheme="minorHAnsi" w:hAnsiTheme="minorHAnsi" w:cstheme="minorHAnsi"/>
+        </w:rPr>
+        <w:t xml:space="preserve"> A user can have many progress on different decks and a deck al</w:t>
+      </w:r>
+      <w:r>
+        <w:rPr>
+          <w:rFonts w:asciiTheme="minorHAnsi" w:hAnsiTheme="minorHAnsi" w:cstheme="minorHAnsi"/>
+        </w:rPr>
+        <w:t>so can be played by many users.</w:t>
+      </w:r>
+    </w:p>
+    <w:p>
+      <w:pPr>
+        <w:rPr>
+          <w:rFonts w:asciiTheme="minorHAnsi" w:hAnsiTheme="minorHAnsi" w:cstheme="minorHAnsi"/>
+        </w:rPr>
+      </w:pPr>
+      <w:r>
+        <w:rPr>
+          <w:rFonts w:asciiTheme="minorHAnsi" w:hAnsiTheme="minorHAnsi" w:cstheme="minorHAnsi"/>
+        </w:rPr>
+        <w:t>The table</w:t>
+      </w:r>
+      <w:r>
+        <w:rPr>
+          <w:rFonts w:asciiTheme="minorHAnsi" w:hAnsiTheme="minorHAnsi" w:cstheme="minorHAnsi"/>
+        </w:rPr>
+        <w:t xml:space="preserve"> “</w:t>
+      </w:r>
+      <w:r>
+        <w:rPr>
+          <w:rFonts w:asciiTheme="minorHAnsi" w:hAnsiTheme="minorHAnsi" w:cstheme="minorHAnsi"/>
+          <w:b/>
+          <w:bCs/>
+        </w:rPr>
+        <w:t>progress</w:t>
+      </w:r>
+      <w:r>
+        <w:rPr>
+          <w:rFonts w:asciiTheme="minorHAnsi" w:hAnsiTheme="minorHAnsi" w:cstheme="minorHAnsi"/>
+        </w:rPr>
+        <w:t>”</w:t>
+      </w:r>
+      <w:r>
+        <w:rPr>
+          <w:rFonts w:asciiTheme="minorHAnsi" w:hAnsiTheme="minorHAnsi" w:cstheme="minorHAnsi"/>
+        </w:rPr>
+        <w:t xml:space="preserve"> is created to create M-N relationship between users and deck and </w:t>
+      </w:r>
+      <w:r>
+        <w:rPr>
+          <w:rFonts w:asciiTheme="minorHAnsi" w:hAnsiTheme="minorHAnsi" w:cstheme="minorHAnsi"/>
+        </w:rPr>
+        <w:t xml:space="preserve">also </w:t>
+      </w:r>
+      <w:r>
+        <w:rPr>
+          <w:rFonts w:asciiTheme="minorHAnsi" w:hAnsiTheme="minorHAnsi" w:cstheme="minorHAnsi"/>
+        </w:rPr>
+        <w:t>s</w:t>
+      </w:r>
+      <w:r>
+        <w:rPr>
+          <w:rFonts w:asciiTheme="minorHAnsi" w:hAnsiTheme="minorHAnsi" w:cstheme="minorHAnsi"/>
+        </w:rPr>
+        <w:t>tore</w:t>
+      </w:r>
+      <w:r>
+        <w:rPr>
+          <w:rFonts w:asciiTheme="minorHAnsi" w:hAnsiTheme="minorHAnsi" w:cstheme="minorHAnsi"/>
+        </w:rPr>
+        <w:t xml:space="preserve"> the progress the user have made.</w:t>
+      </w:r>
+    </w:p>
+    <w:p>
+      <w:pPr>
+        <w:rPr>
+          <w:rFonts w:asciiTheme="minorHAnsi" w:hAnsiTheme="minorHAnsi" w:cstheme="minorHAnsi"/>
+        </w:rPr>
+      </w:pPr>
+      <w:r>
+        <w:rPr>
+          <w:rFonts w:asciiTheme="minorHAnsi" w:hAnsiTheme="minorHAnsi" w:cstheme="minorHAnsi"/>
+        </w:rPr>
+        <w:t>The table “</w:t>
+      </w:r>
+      <w:r>
+        <w:rPr>
+          <w:rFonts w:asciiTheme="minorHAnsi" w:hAnsiTheme="minorHAnsi" w:cstheme="minorHAnsi"/>
+          <w:b/>
+          <w:bCs/>
+        </w:rPr>
+        <w:t>deck</w:t>
+      </w:r>
+      <w:r>
+        <w:rPr>
+          <w:rFonts w:asciiTheme="minorHAnsi" w:hAnsiTheme="minorHAnsi" w:cstheme="minorHAnsi"/>
+        </w:rPr>
+        <w:t>” contains all the decks’ name, description</w:t>
+      </w:r>
+      <w:r>
+        <w:rPr>
+          <w:rFonts w:asciiTheme="minorHAnsi" w:hAnsiTheme="minorHAnsi" w:cstheme="minorHAnsi"/>
+        </w:rPr>
+        <w:t>, its creator, and the path for cover image. Each deck may contain many cards in it.</w:t>
+      </w:r>
+    </w:p>
+    <w:p>
+      <w:pPr>
+        <w:rPr>
+          <w:rFonts w:asciiTheme="minorHAnsi" w:hAnsiTheme="minorHAnsi" w:cstheme="minorHAnsi"/>
+        </w:rPr>
+      </w:pPr>
+      <w:r>
+        <w:rPr>
+          <w:rFonts w:asciiTheme="minorHAnsi" w:hAnsiTheme="minorHAnsi" w:cstheme="minorHAnsi"/>
+        </w:rPr>
+        <w:t>the table “</w:t>
+      </w:r>
+      <w:r>
+        <w:rPr>
+          <w:rFonts w:asciiTheme="minorHAnsi" w:hAnsiTheme="minorHAnsi" w:cstheme="minorHAnsi"/>
+          <w:b/>
+          <w:bCs/>
+        </w:rPr>
+        <w:t>card</w:t>
+      </w:r>
+      <w:r>
+        <w:rPr>
+          <w:rFonts w:asciiTheme="minorHAnsi" w:hAnsiTheme="minorHAnsi" w:cstheme="minorHAnsi"/>
+        </w:rPr>
+        <w:t>” is used to store the word and the description of the card as well as the deck it belongs to.</w:t>
+      </w:r>
+      <w:r>
+        <w:rPr>
+          <w:rFonts w:asciiTheme="minorHAnsi" w:hAnsiTheme="minorHAnsi" w:cstheme="minorHAnsi"/>
+        </w:rPr>
+        <w:t xml:space="preserve"> </w:t>
+      </w:r>
+      <w:r>
+        <w:rPr>
+          <w:rFonts w:asciiTheme="minorHAnsi" w:hAnsiTheme="minorHAnsi" w:cstheme="minorHAnsi"/>
+        </w:rPr>
+        <w:t xml:space="preserve">A card can only belong to one deck. </w:t>
+      </w:r>
+      <w:r>
+        <w:rPr>
+          <w:rFonts w:asciiTheme="minorHAnsi" w:hAnsiTheme="minorHAnsi" w:cstheme="minorHAnsi"/>
+        </w:rPr>
+        <w:t>The path to the card’s image is also stored to make retrieval of its image possible through JavaScript and PHP.</w:t>
       </w:r>
       <w:bookmarkStart w:id="0" w:name="_GoBack"/>
       <w:bookmarkEnd w:id="0"/>
-      <w:r>
-        <w:rPr>
-          <w:rFonts w:asciiTheme="minorHAnsi" w:hAnsiTheme="minorHAnsi" w:cstheme="minorHAnsi"/>
-        </w:rPr>
-        <w:t xml:space="preserve">Decks, Scores, Rating, Users, </w:t>
-      </w:r>
-      <w:r>
-        <w:rPr>
-          <w:rFonts w:asciiTheme="minorHAnsi" w:hAnsiTheme="minorHAnsi" w:cstheme="minorHAnsi"/>
-        </w:rPr>
-        <w:t>and image paths.</w:t>
-      </w:r>
-      <w:r>
-        <w:rPr>
-          <w:rFonts w:asciiTheme="minorHAnsi" w:hAnsiTheme="minorHAnsi" w:cstheme="minorHAnsi"/>
-        </w:rPr>
-        <w:t xml:space="preserve"> </w:t>
-      </w:r>
-      <w:r>
-        <w:rPr>
-          <w:rFonts w:asciiTheme="minorHAnsi" w:hAnsiTheme="minorHAnsi" w:cstheme="minorHAnsi"/>
-        </w:rPr>
-        <w:t xml:space="preserve">For ER Diagram, please check </w:t>
-      </w:r>
-      <w:r>
-        <w:rPr>
-          <w:rFonts w:asciiTheme="minorHAnsi" w:hAnsiTheme="minorHAnsi" w:cstheme="minorHAnsi"/>
-        </w:rPr>
-        <w:t>Picaword-</w:t>
-      </w:r>
-      <w:r>
-        <w:rPr>
-          <w:rFonts w:asciiTheme="minorHAnsi" w:hAnsiTheme="minorHAnsi" w:cstheme="minorHAnsi"/>
-        </w:rPr>
-        <w:t>ER.pdf.</w:t>
-      </w:r>
-    </w:p>
-    <w:p>
-      <w:pPr>
-        <w:rPr>
-          <w:rFonts w:asciiTheme="minorHAnsi" w:hAnsiTheme="minorHAnsi" w:cstheme="minorHAnsi"/>
-        </w:rPr>
-      </w:pPr>
-      <w:r>
-        <w:rPr>
-          <w:rFonts w:asciiTheme="minorHAnsi" w:hAnsiTheme="minorHAnsi" w:cstheme="minorHAnsi"/>
-        </w:rPr>
-        <w:t xml:space="preserve">Each user will have exactly one row in the </w:t>
-      </w:r>
-      <w:r>
-        <w:rPr>
-          <w:rFonts w:asciiTheme="minorHAnsi" w:hAnsiTheme="minorHAnsi" w:cstheme="minorHAnsi"/>
-        </w:rPr>
-        <w:t>“</w:t>
-      </w:r>
-      <w:r>
-        <w:rPr>
-          <w:rFonts w:asciiTheme="minorHAnsi" w:hAnsiTheme="minorHAnsi" w:cstheme="minorHAnsi"/>
-          <w:b/>
-          <w:bCs/>
-        </w:rPr>
-        <w:t>users</w:t>
-      </w:r>
-      <w:r>
-        <w:rPr>
-          <w:rFonts w:asciiTheme="minorHAnsi" w:hAnsiTheme="minorHAnsi" w:cstheme="minorHAnsi"/>
-        </w:rPr>
-        <w:t>”</w:t>
-      </w:r>
-      <w:r>
-        <w:rPr>
-          <w:rFonts w:asciiTheme="minorHAnsi" w:hAnsiTheme="minorHAnsi" w:cstheme="minorHAnsi"/>
-        </w:rPr>
-        <w:t xml:space="preserve"> table.</w:t>
-      </w:r>
-      <w:r>
-        <w:rPr>
-          <w:rFonts w:asciiTheme="minorHAnsi" w:hAnsiTheme="minorHAnsi" w:cstheme="minorHAnsi"/>
-        </w:rPr>
-        <w:t xml:space="preserve"> The table will store the user’s name, password, and email.</w:t>
-      </w:r>
-      <w:r>
-        <w:rPr>
-          <w:rFonts w:asciiTheme="minorHAnsi" w:hAnsiTheme="minorHAnsi" w:cstheme="minorHAnsi"/>
-        </w:rPr>
-        <w:t xml:space="preserve"> A user can have many progress on different decks and a deck al</w:t>
-      </w:r>
-      <w:r>
-        <w:rPr>
-          <w:rFonts w:asciiTheme="minorHAnsi" w:hAnsiTheme="minorHAnsi" w:cstheme="minorHAnsi"/>
-        </w:rPr>
-        <w:t>so can be played by many users.</w:t>
-      </w:r>
-    </w:p>
-    <w:p>
-      <w:pPr>
-        <w:rPr>
-          <w:rFonts w:asciiTheme="minorHAnsi" w:hAnsiTheme="minorHAnsi" w:cstheme="minorHAnsi"/>
-        </w:rPr>
-      </w:pPr>
-      <w:r>
-        <w:rPr>
-          <w:rFonts w:asciiTheme="minorHAnsi" w:hAnsiTheme="minorHAnsi" w:cstheme="minorHAnsi"/>
-        </w:rPr>
-        <w:t>The table</w:t>
-      </w:r>
-      <w:r>
-        <w:rPr>
-          <w:rFonts w:asciiTheme="minorHAnsi" w:hAnsiTheme="minorHAnsi" w:cstheme="minorHAnsi"/>
-        </w:rPr>
-        <w:t xml:space="preserve"> “</w:t>
-      </w:r>
-      <w:r>
-        <w:rPr>
-          <w:rFonts w:asciiTheme="minorHAnsi" w:hAnsiTheme="minorHAnsi" w:cstheme="minorHAnsi"/>
-          <w:b/>
-          <w:bCs/>
-        </w:rPr>
-        <w:t>progress</w:t>
-      </w:r>
-      <w:r>
-        <w:rPr>
-          <w:rFonts w:asciiTheme="minorHAnsi" w:hAnsiTheme="minorHAnsi" w:cstheme="minorHAnsi"/>
-        </w:rPr>
-        <w:t>”</w:t>
-      </w:r>
-      <w:r>
-        <w:rPr>
-          <w:rFonts w:asciiTheme="minorHAnsi" w:hAnsiTheme="minorHAnsi" w:cstheme="minorHAnsi"/>
-        </w:rPr>
-        <w:t xml:space="preserve"> is created to create M-N relationship between users and deck and </w:t>
-      </w:r>
-      <w:r>
-        <w:rPr>
-          <w:rFonts w:asciiTheme="minorHAnsi" w:hAnsiTheme="minorHAnsi" w:cstheme="minorHAnsi"/>
-        </w:rPr>
-        <w:t xml:space="preserve">also </w:t>
-      </w:r>
-      <w:r>
-        <w:rPr>
-          <w:rFonts w:asciiTheme="minorHAnsi" w:hAnsiTheme="minorHAnsi" w:cstheme="minorHAnsi"/>
-        </w:rPr>
-        <w:t>s</w:t>
-      </w:r>
-      <w:r>
-        <w:rPr>
-          <w:rFonts w:asciiTheme="minorHAnsi" w:hAnsiTheme="minorHAnsi" w:cstheme="minorHAnsi"/>
-        </w:rPr>
-        <w:t>tore</w:t>
-      </w:r>
-      <w:r>
-        <w:rPr>
-          <w:rFonts w:asciiTheme="minorHAnsi" w:hAnsiTheme="minorHAnsi" w:cstheme="minorHAnsi"/>
-        </w:rPr>
-        <w:t xml:space="preserve"> the progress the user have made.</w:t>
-      </w:r>
-    </w:p>
-    <w:p>
-      <w:pPr>
-        <w:rPr>
-          <w:rFonts w:asciiTheme="minorHAnsi" w:hAnsiTheme="minorHAnsi" w:cstheme="minorHAnsi"/>
-        </w:rPr>
-      </w:pPr>
-      <w:r>
-        <w:rPr>
-          <w:rFonts w:asciiTheme="minorHAnsi" w:hAnsiTheme="minorHAnsi" w:cstheme="minorHAnsi"/>
-        </w:rPr>
-        <w:t>The table “</w:t>
-      </w:r>
-      <w:r>
-        <w:rPr>
-          <w:rFonts w:asciiTheme="minorHAnsi" w:hAnsiTheme="minorHAnsi" w:cstheme="minorHAnsi"/>
-          <w:b/>
-          <w:bCs/>
-        </w:rPr>
-        <w:t>deck</w:t>
-      </w:r>
-      <w:r>
-        <w:rPr>
-          <w:rFonts w:asciiTheme="minorHAnsi" w:hAnsiTheme="minorHAnsi" w:cstheme="minorHAnsi"/>
-        </w:rPr>
-        <w:t>” contains all the decks’ name, description</w:t>
-      </w:r>
-      <w:r>
-        <w:rPr>
-          <w:rFonts w:asciiTheme="minorHAnsi" w:hAnsiTheme="minorHAnsi" w:cstheme="minorHAnsi"/>
-        </w:rPr>
-        <w:t>, its creator, and the path for cover image. Each deck may contain many cards in it.</w:t>
-      </w:r>
-    </w:p>
-    <w:p>
-      <w:pPr>
-        <w:rPr>
-          <w:rFonts w:asciiTheme="minorHAnsi" w:hAnsiTheme="minorHAnsi" w:cstheme="minorHAnsi"/>
-        </w:rPr>
-      </w:pPr>
-      <w:r>
-        <w:rPr>
-          <w:rFonts w:asciiTheme="minorHAnsi" w:hAnsiTheme="minorHAnsi" w:cstheme="minorHAnsi"/>
-        </w:rPr>
-        <w:t>the table “</w:t>
-      </w:r>
-      <w:r>
-        <w:rPr>
-          <w:rFonts w:asciiTheme="minorHAnsi" w:hAnsiTheme="minorHAnsi" w:cstheme="minorHAnsi"/>
-          <w:b/>
-          <w:bCs/>
-        </w:rPr>
-        <w:t>card</w:t>
-      </w:r>
-      <w:r>
-        <w:rPr>
-          <w:rFonts w:asciiTheme="minorHAnsi" w:hAnsiTheme="minorHAnsi" w:cstheme="minorHAnsi"/>
-        </w:rPr>
-        <w:t>” is used to store the word and the description of the card as well as the deck it belongs to.</w:t>
-      </w:r>
-      <w:r>
-        <w:rPr>
-          <w:rFonts w:asciiTheme="minorHAnsi" w:hAnsiTheme="minorHAnsi" w:cstheme="minorHAnsi"/>
-        </w:rPr>
-        <w:t xml:space="preserve"> </w:t>
-      </w:r>
-      <w:r>
-        <w:rPr>
-          <w:rFonts w:asciiTheme="minorHAnsi" w:hAnsiTheme="minorHAnsi" w:cstheme="minorHAnsi"/>
-        </w:rPr>
-        <w:t xml:space="preserve">A card can only belong to one deck. </w:t>
-      </w:r>
-      <w:r>
-        <w:rPr>
-          <w:rFonts w:asciiTheme="minorHAnsi" w:hAnsiTheme="minorHAnsi" w:cstheme="minorHAnsi"/>
-        </w:rPr>
-        <w:t>The path to the card’s image is also stored to make retrieval of its image possible through JavaScript and PHP.</w:t>
+    </w:p>
+    <w:p>
+      <w:pPr>
+        <w:rPr>
+          <w:rFonts w:asciiTheme="minorHAnsi" w:hAnsiTheme="minorHAnsi" w:cstheme="minorHAnsi"/>
+        </w:rPr>
+      </w:pPr>
+    </w:p>
+    <w:p>
+      <w:pPr>
+        <w:rPr>
+          <w:rFonts w:asciiTheme="minorHAnsi" w:hAnsiTheme="minorHAnsi" w:cstheme="minorHAnsi"/>
+        </w:rPr>
+      </w:pPr>
+    </w:p>
+    <w:p>
+      <w:pPr>
+        <w:rPr>
+          <w:rFonts w:asciiTheme="minorHAnsi" w:hAnsiTheme="minorHAnsi" w:cstheme="minorHAnsi"/>
+        </w:rPr>
+      </w:pPr>
+    </w:p>
+    <w:p>
+      <w:pPr>
+        <w:rPr>
+          <w:rFonts w:asciiTheme="minorHAnsi" w:hAnsiTheme="minorHAnsi" w:cstheme="minorHAnsi"/>
+        </w:rPr>
+      </w:pPr>
+    </w:p>
+    <w:p>
+      <w:pPr>
+        <w:rPr>
+          <w:rFonts w:asciiTheme="minorHAnsi" w:hAnsiTheme="minorHAnsi" w:cstheme="minorHAnsi"/>
+        </w:rPr>
+      </w:pPr>
+    </w:p>
+    <w:p>
+      <w:pPr>
+        <w:rPr>
+          <w:rFonts w:asciiTheme="minorHAnsi" w:hAnsiTheme="minorHAnsi" w:cstheme="minorHAnsi"/>
+        </w:rPr>
+      </w:pPr>
+    </w:p>
+    <w:p>
+      <w:pPr>
+        <w:rPr>
+          <w:rFonts w:asciiTheme="minorHAnsi" w:hAnsiTheme="minorHAnsi" w:cstheme="minorHAnsi"/>
+        </w:rPr>
+      </w:pPr>
+    </w:p>
+    <w:p>
+      <w:pPr>
+        <w:rPr>
+          <w:rFonts w:asciiTheme="minorHAnsi" w:hAnsiTheme="minorHAnsi" w:cstheme="minorHAnsi"/>
+        </w:rPr>
+      </w:pPr>
+    </w:p>
+    <w:p>
+      <w:pPr>
+        <w:rPr>
+          <w:rFonts w:asciiTheme="minorHAnsi" w:hAnsiTheme="minorHAnsi" w:cstheme="minorHAnsi"/>
+        </w:rPr>
+      </w:pPr>
+    </w:p>
+    <w:p>
+      <w:pPr>
+        <w:rPr>
+          <w:rFonts w:asciiTheme="minorHAnsi" w:hAnsiTheme="minorHAnsi" w:cstheme="minorHAnsi"/>
+        </w:rPr>
+      </w:pPr>
+    </w:p>
+    <w:p>
+      <w:pPr>
+        <w:ind w:firstLine="0"/>
+        <w:rPr>
+          <w:rFonts w:asciiTheme="minorHAnsi" w:hAnsiTheme="minorHAnsi" w:cstheme="minorHAnsi"/>
+        </w:rPr>
+      </w:pPr>
+      <w:r>
+        <w:rPr>
+          <w:rFonts w:asciiTheme="minorHAnsi" w:hAnsiTheme="minorHAnsi" w:cstheme="minorHAnsi"/>
+        </w:rPr>
+        <w:pict>
+          <v:shapetype id="_x0000_t75" coordsize="21600,21600" o:spt="75" o:preferrelative="t" path="m@4@5l@4@11@9@11@9@5xe" filled="f" stroked="f">
+            <v:stroke joinstyle="miter"/>
+            <v:formulas>
+              <v:f eqn="if lineDrawn pixelLineWidth 0"/>
+              <v:f eqn="sum @0 1 0"/>
+              <v:f eqn="sum 0 0 @1"/>
+              <v:f eqn="prod @2 1 2"/>
+              <v:f eqn="prod @3 21600 pixelWidth"/>
+              <v:f eqn="prod @3 21600 pixelHeight"/>
+              <v:f eqn="sum @0 0 1"/>
+              <v:f eqn="prod @6 1 2"/>
+              <v:f eqn="prod @7 21600 pixelWidth"/>
+              <v:f eqn="sum @8 21600 0"/>
+              <v:f eqn="prod @7 21600 pixelHeight"/>
+              <v:f eqn="sum @10 21600 0"/>
+            </v:formulas>
+            <v:path o:extrusionok="f" gradientshapeok="t" o:connecttype="rect"/>
+            <o:lock v:ext="edit" aspectratio="t"/>
+          </v:shapetype>
+          <v:shape id="_x0000_i1027" type="#_x0000_t75" style="width:468pt;height:351pt">
+            <v:imagedata r:id="rId6" o:title="ER-PNG"/>
+          </v:shape>
+        </w:pict>
       </w:r>
     </w:p>
     <w:sectPr>

</xml_diff>